<commit_message>
Modifiqué las historias de usuario y la descripción de la aplicación. Además, añadí el mockup de la versión web y empecé a desarrollar esta versión en HTML
</commit_message>
<xml_diff>
--- a/Proyecto_entrega1.docx
+++ b/Proyecto_entrega1.docx
@@ -1,6 +1,6 @@
 
 <file path=word/document.xml><?xml version="1.0" encoding="utf-8"?>
-<w:document xmlns:wpc="http://schemas.microsoft.com/office/word/2010/wordprocessingCanvas" xmlns:cx="http://schemas.microsoft.com/office/drawing/2014/chartex" xmlns:cx1="http://schemas.microsoft.com/office/drawing/2015/9/8/chartex" xmlns:mc="http://schemas.openxmlformats.org/markup-compatibility/2006" xmlns:o="urn:schemas-microsoft-com:office:office" xmlns:r="http://schemas.openxmlformats.org/officeDocument/2006/relationships" xmlns:m="http://schemas.openxmlformats.org/officeDocument/2006/math" xmlns:v="urn:schemas-microsoft-com:vml" xmlns:wp14="http://schemas.microsoft.com/office/word/2010/wordprocessingDrawing" xmlns:wp="http://schemas.openxmlformats.org/drawingml/2006/wordprocessingDrawing" xmlns:w10="urn:schemas-microsoft-com:office:word" xmlns:w="http://schemas.openxmlformats.org/wordprocessingml/2006/main" xmlns:w14="http://schemas.microsoft.com/office/word/2010/wordml" xmlns:w15="http://schemas.microsoft.com/office/word/2012/wordml" xmlns:w16se="http://schemas.microsoft.com/office/word/2015/wordml/symex" xmlns:wpg="http://schemas.microsoft.com/office/word/2010/wordprocessingGroup" xmlns:wpi="http://schemas.microsoft.com/office/word/2010/wordprocessingInk" xmlns:wne="http://schemas.microsoft.com/office/word/2006/wordml" xmlns:wps="http://schemas.microsoft.com/office/word/2010/wordprocessingShape" mc:Ignorable="w14 w15 w16se wp14">
+<w:document xmlns:wpc="http://schemas.microsoft.com/office/word/2010/wordprocessingCanvas" xmlns:cx="http://schemas.microsoft.com/office/drawing/2014/chartex" xmlns:cx1="http://schemas.microsoft.com/office/drawing/2015/9/8/chartex" xmlns:cx2="http://schemas.microsoft.com/office/drawing/2015/10/21/chartex" xmlns:cx3="http://schemas.microsoft.com/office/drawing/2016/5/9/chartex" xmlns:cx4="http://schemas.microsoft.com/office/drawing/2016/5/10/chartex" xmlns:cx5="http://schemas.microsoft.com/office/drawing/2016/5/11/chartex" xmlns:cx6="http://schemas.microsoft.com/office/drawing/2016/5/12/chartex" xmlns:cx7="http://schemas.microsoft.com/office/drawing/2016/5/13/chartex" xmlns:cx8="http://schemas.microsoft.com/office/drawing/2016/5/14/chartex" xmlns:mc="http://schemas.openxmlformats.org/markup-compatibility/2006" xmlns:aink="http://schemas.microsoft.com/office/drawing/2016/ink" xmlns:am3d="http://schemas.microsoft.com/office/drawing/2017/model3d" xmlns:o="urn:schemas-microsoft-com:office:office" xmlns:r="http://schemas.openxmlformats.org/officeDocument/2006/relationships" xmlns:m="http://schemas.openxmlformats.org/officeDocument/2006/math" xmlns:v="urn:schemas-microsoft-com:vml" xmlns:wp14="http://schemas.microsoft.com/office/word/2010/wordprocessingDrawing" xmlns:wp="http://schemas.openxmlformats.org/drawingml/2006/wordprocessingDrawing" xmlns:w10="urn:schemas-microsoft-com:office:word" xmlns:w="http://schemas.openxmlformats.org/wordprocessingml/2006/main" xmlns:w14="http://schemas.microsoft.com/office/word/2010/wordml" xmlns:w15="http://schemas.microsoft.com/office/word/2012/wordml" xmlns:w16cid="http://schemas.microsoft.com/office/word/2016/wordml/cid" xmlns:w16se="http://schemas.microsoft.com/office/word/2015/wordml/symex" xmlns:wpg="http://schemas.microsoft.com/office/word/2010/wordprocessingGroup" xmlns:wpi="http://schemas.microsoft.com/office/word/2010/wordprocessingInk" xmlns:wne="http://schemas.microsoft.com/office/word/2006/wordml" xmlns:wps="http://schemas.microsoft.com/office/word/2010/wordprocessingShape" mc:Ignorable="w14 w15 w16se w16cid wp14">
   <w:body>
     <w:p>
       <w:pPr>
@@ -71,24 +71,60 @@
         </w:rPr>
         <w:t>Asimismo</w:t>
       </w:r>
+      <w:r>
+        <w:rPr>
+          <w:sz w:val="24"/>
+          <w:szCs w:val="24"/>
+          <w:lang w:val="es-ES"/>
+        </w:rPr>
+        <w:t>, para pasar el rato, la gente suele ver fotos sobre diferentes personas, temas, o lo que sea. Un ejemplo de red social que permite ver fotos de lo que queramos es Instagram. Sin embargo, nosotros sentimos que aún no hay ninguna red social que esté enteramente dedicada a las mascotas</w:t>
+      </w:r>
+      <w:r>
+        <w:rPr>
+          <w:sz w:val="24"/>
+          <w:szCs w:val="24"/>
+          <w:lang w:val="es-ES"/>
+        </w:rPr>
+        <w:t>. Por esto, queremos realizar una red social donde las personas puedan crear perfiles de sus animales, subir fotos de ellos, seguir otras cuentas de otros animales, buscar fotos de animales en específico… Estamos pensando en una mezcla entre Pinterest e Instagram, pero solo para animales. Así, la gente que quiera pasar su tiempo libre viendo fotos de tiernos animales haciendo cualquier cosa, pueda hacerlo. Un gran motivo para haber seleccionado esta aplicación como proyecto final es nuestro amor por los animales y que ambos quisiéramos que dicha aplicación existiera para pasar el tiempo viendo esas ternuritas. El usuario final de esta aplicación son todas las personas que quieran ver animales y las personas que quieran que sus animales sean vistos y admirados.</w:t>
+      </w:r>
+      <w:r>
+        <w:rPr>
+          <w:sz w:val="24"/>
+          <w:szCs w:val="24"/>
+          <w:lang w:val="es-ES"/>
+        </w:rPr>
+        <w:t xml:space="preserve"> Esperamos que esta aplicación pueda llegar a todos los amantes de los animales para que entre ellos compartan toda la belleza animal que hay por admirar. </w:t>
+      </w:r>
+    </w:p>
+    <w:p>
+      <w:pPr>
+        <w:jc w:val="both"/>
+        <w:rPr>
+          <w:sz w:val="24"/>
+          <w:szCs w:val="24"/>
+          <w:lang w:val="es-ES"/>
+        </w:rPr>
+      </w:pPr>
+    </w:p>
+    <w:p>
+      <w:pPr>
+        <w:jc w:val="both"/>
+        <w:rPr>
+          <w:sz w:val="24"/>
+          <w:szCs w:val="24"/>
+          <w:lang w:val="es-ES"/>
+        </w:rPr>
+      </w:pPr>
+      <w:r>
+        <w:rPr>
+          <w:sz w:val="24"/>
+          <w:szCs w:val="24"/>
+          <w:lang w:val="es-ES"/>
+        </w:rPr>
+        <w:t>Miguel Valencia Z. y Santiago Martínez</w:t>
+      </w:r>
       <w:bookmarkStart w:id="0" w:name="_GoBack"/>
       <w:bookmarkEnd w:id="0"/>
-      <w:r>
-        <w:rPr>
-          <w:sz w:val="24"/>
-          <w:szCs w:val="24"/>
-          <w:lang w:val="es-ES"/>
-        </w:rPr>
-        <w:t>, para pasar el rato, la gente suele ver fotos sobre diferentes personas, temas, o lo que sea. Un ejemplo de red social que permite ver fotos de lo que queramos es Instagram. Sin embargo, nosotros sentimos que aún no hay ninguna red social que esté enteramente dedicada a las mascotas</w:t>
-      </w:r>
-      <w:r>
-        <w:rPr>
-          <w:sz w:val="24"/>
-          <w:szCs w:val="24"/>
-          <w:lang w:val="es-ES"/>
-        </w:rPr>
-        <w:t>. Por esto, queremos realizar una red social donde las personas puedan crear perfiles de sus animales, subir fotos de ellos, seguir otras cuentas de otros animales, buscar fotos de animales en específico… Estamos pensando en una mezcla entre Pinterest e Instagram, pero solo para animales. Así, la gente que quiera pasar su tiempo libre viendo fotos de tiernos animales haciendo cualquier cosa, pueda hacerlo. Un gran motivo para haber seleccionado esta aplicación como proyecto final es nuestro amor por los animales y que ambos quisiéramos que dicha aplicación existiera para pasar el tiempo viendo esas ternuritas. El usuario final de esta aplicación son todas las personas que quieran ver animales y las personas que quieran que sus animales sean vistos y admirados.</w:t>
-      </w:r>
     </w:p>
     <w:p>
       <w:pPr>
@@ -112,7 +148,7 @@
 </file>
 
 <file path=word/styles.xml><?xml version="1.0" encoding="utf-8"?>
-<w:styles xmlns:mc="http://schemas.openxmlformats.org/markup-compatibility/2006" xmlns:r="http://schemas.openxmlformats.org/officeDocument/2006/relationships" xmlns:w="http://schemas.openxmlformats.org/wordprocessingml/2006/main" xmlns:w14="http://schemas.microsoft.com/office/word/2010/wordml" xmlns:w15="http://schemas.microsoft.com/office/word/2012/wordml" xmlns:w16se="http://schemas.microsoft.com/office/word/2015/wordml/symex" mc:Ignorable="w14 w15 w16se">
+<w:styles xmlns:mc="http://schemas.openxmlformats.org/markup-compatibility/2006" xmlns:r="http://schemas.openxmlformats.org/officeDocument/2006/relationships" xmlns:w="http://schemas.openxmlformats.org/wordprocessingml/2006/main" xmlns:w14="http://schemas.microsoft.com/office/word/2010/wordml" xmlns:w15="http://schemas.microsoft.com/office/word/2012/wordml" xmlns:w16cid="http://schemas.microsoft.com/office/word/2016/wordml/cid" xmlns:w16se="http://schemas.microsoft.com/office/word/2015/wordml/symex" mc:Ignorable="w14 w15 w16se w16cid">
   <w:docDefaults>
     <w:rPrDefault>
       <w:rPr>
@@ -128,7 +164,7 @@
       </w:pPr>
     </w:pPrDefault>
   </w:docDefaults>
-  <w:latentStyles w:defLockedState="0" w:defUIPriority="99" w:defSemiHidden="0" w:defUnhideWhenUsed="0" w:defQFormat="0" w:count="371">
+  <w:latentStyles w:defLockedState="0" w:defUIPriority="99" w:defSemiHidden="0" w:defUnhideWhenUsed="0" w:defQFormat="0" w:count="377">
     <w:lsdException w:name="Normal" w:uiPriority="0" w:qFormat="1"/>
     <w:lsdException w:name="heading 1" w:uiPriority="9" w:qFormat="1"/>
     <w:lsdException w:name="heading 2" w:semiHidden="1" w:uiPriority="9" w:unhideWhenUsed="1" w:qFormat="1"/>
@@ -276,11 +312,8 @@
     <w:lsdException w:name="Table 3D effects 3" w:semiHidden="1" w:unhideWhenUsed="1"/>
     <w:lsdException w:name="Table Contemporary" w:semiHidden="1" w:unhideWhenUsed="1"/>
     <w:lsdException w:name="Table Elegant" w:semiHidden="1" w:unhideWhenUsed="1"/>
-    <w:lsdException w:name="Table Professional" w:semiHidden="1" w:unhideWhenUsed="1"/>
     <w:lsdException w:name="Table Subtle 1" w:semiHidden="1" w:unhideWhenUsed="1"/>
     <w:lsdException w:name="Table Subtle 2" w:semiHidden="1" w:unhideWhenUsed="1"/>
-    <w:lsdException w:name="Table Web 1" w:semiHidden="1" w:unhideWhenUsed="1"/>
-    <w:lsdException w:name="Table Web 2" w:semiHidden="1" w:unhideWhenUsed="1"/>
     <w:lsdException w:name="Table Web 3" w:semiHidden="1" w:unhideWhenUsed="1"/>
     <w:lsdException w:name="Balloon Text" w:semiHidden="1" w:unhideWhenUsed="1"/>
     <w:lsdException w:name="Table Grid" w:uiPriority="39"/>
@@ -500,6 +533,12 @@
     <w:lsdException w:name="List Table 5 Dark Accent 6" w:uiPriority="50"/>
     <w:lsdException w:name="List Table 6 Colorful Accent 6" w:uiPriority="51"/>
     <w:lsdException w:name="List Table 7 Colorful Accent 6" w:uiPriority="52"/>
+    <w:lsdException w:name="Mention" w:semiHidden="1" w:unhideWhenUsed="1"/>
+    <w:lsdException w:name="Smart Hyperlink" w:semiHidden="1" w:unhideWhenUsed="1"/>
+    <w:lsdException w:name="Hashtag" w:semiHidden="1" w:unhideWhenUsed="1"/>
+    <w:lsdException w:name="Unresolved Mention" w:semiHidden="1" w:unhideWhenUsed="1"/>
+    <w:lsdException w:name="Smart Link" w:semiHidden="1" w:unhideWhenUsed="1"/>
+    <w:lsdException w:name="Smart Link Error" w:semiHidden="1" w:unhideWhenUsed="1"/>
   </w:latentStyles>
   <w:style w:type="paragraph" w:default="1" w:styleId="Normal">
     <w:name w:val="Normal"/>

</xml_diff>